<commit_message>
finish documentation and prepare printed files
</commit_message>
<xml_diff>
--- a/Forms/group/Group-Team form.docx
+++ b/Forms/group/Group-Team form.docx
@@ -82,7 +82,6 @@
                 <w:u w:val="single"/>
               </w:rPr>
             </w:pPr>
-            <w:proofErr w:type="spellStart"/>
             <w:r>
               <w:rPr>
                 <w:rFonts w:ascii="Century Gothic" w:hAnsi="Century Gothic"/>
@@ -92,19 +91,7 @@
                 <w:szCs w:val="24"/>
                 <w:u w:val="single"/>
               </w:rPr>
-              <w:t>MediBooki</w:t>
-            </w:r>
-            <w:proofErr w:type="spellEnd"/>
-            <w:r>
-              <w:rPr>
-                <w:rFonts w:ascii="Century Gothic" w:hAnsi="Century Gothic"/>
-                <w:b/>
-                <w:bCs/>
-                <w:sz w:val="24"/>
-                <w:szCs w:val="24"/>
-                <w:u w:val="single"/>
-              </w:rPr>
-              <w:t xml:space="preserve"> Healthcare and Pneumonia Detection System</w:t>
+              <w:t>MediBooki Healthcare and Pneumonia Detection System</w:t>
             </w:r>
           </w:p>
           <w:p>
@@ -605,6 +592,19 @@
               </w:rPr>
               <w:t>سامه عزيز</w:t>
             </w:r>
+            <w:r>
+              <w:rPr>
+                <w:rFonts w:ascii="Times New Roman" w:hAnsi="Times New Roman" w:cs="Times New Roman" w:hint="cs"/>
+                <w:b/>
+                <w:bCs/>
+                <w:color w:val="0F243E" w:themeColor="text2" w:themeShade="80"/>
+                <w:sz w:val="32"/>
+                <w:szCs w:val="32"/>
+                <w:rtl/>
+                <w:lang w:bidi="ar-EG"/>
+              </w:rPr>
+              <w:t xml:space="preserve"> نجيب</w:t>
+            </w:r>
           </w:p>
         </w:tc>
         <w:tc>
@@ -1743,7 +1743,6 @@
                 <w:lang w:bidi="ar-EG"/>
               </w:rPr>
             </w:pPr>
-            <w:proofErr w:type="spellStart"/>
             <w:r>
               <w:rPr>
                 <w:rFonts w:asciiTheme="majorBidi" w:hAnsiTheme="majorBidi" w:cstheme="majorBidi"/>
@@ -1752,18 +1751,7 @@
                 <w:sz w:val="28"/>
                 <w:szCs w:val="28"/>
               </w:rPr>
-              <w:t>Assc</w:t>
-            </w:r>
-            <w:proofErr w:type="spellEnd"/>
-            <w:r>
-              <w:rPr>
-                <w:rFonts w:asciiTheme="majorBidi" w:hAnsiTheme="majorBidi" w:cstheme="majorBidi"/>
-                <w:b/>
-                <w:bCs/>
-                <w:sz w:val="28"/>
-                <w:szCs w:val="28"/>
-              </w:rPr>
-              <w:t>. Prof. Mohamed Marie.</w:t>
+              <w:t>Assc. Prof. Mohamed Marie.</w:t>
             </w:r>
           </w:p>
         </w:tc>

</xml_diff>